<commit_message>
Laatste hand gelegd aan onderzoeksplan fasering en planning en projectorganisatie.
Signed-off-by: Thomas Fransen <tpw.fransen@gmail.com>
</commit_message>
<xml_diff>
--- a/documents/Onderzoeksplan/Fasering en Planning.docx
+++ b/documents/Onderzoeksplan/Fasering en Planning.docx
@@ -5,12 +5,16 @@
     <w:p>
       <w:pPr>
         <w:pStyle w:val="Heading1"/>
+        <w:ind w:left="0"/>
       </w:pPr>
       <w:r>
-        <w:t>6. Fasering en planning.</w:t>
+        <w:t>Fasering en planning.</w:t>
       </w:r>
     </w:p>
     <w:p>
+      <w:pPr>
+        <w:ind w:left="0"/>
+      </w:pPr>
       <w:r>
         <w:t>In dit hoofdstuk staat beschreven wat er gedurende het project gaat gebeuren en hoe het project aangepakt wordt.</w:t>
       </w:r>
@@ -18,33 +22,55 @@
     <w:p>
       <w:pPr>
         <w:pStyle w:val="Heading2"/>
+        <w:ind w:left="0"/>
       </w:pPr>
       <w:r>
-        <w:t>6.1 Iteraties</w:t>
+        <w:t>Iteraties</w:t>
       </w:r>
     </w:p>
     <w:p>
+      <w:pPr>
+        <w:ind w:left="0"/>
+      </w:pPr>
       <w:r>
         <w:t>Er wordt gebruik gemaakt van iteraties van drie weken.</w:t>
       </w:r>
     </w:p>
+    <w:p>
+      <w:pPr>
+        <w:ind w:left="0"/>
+      </w:pPr>
+    </w:p>
     <w:tbl>
       <w:tblPr>
         <w:tblStyle w:val="TableGrid"/>
-        <w:tblW w:w="0" w:type="auto"/>
-        <w:tblInd w:w="737" w:type="dxa"/>
+        <w:tblW w:w="8325" w:type="dxa"/>
+        <w:tblInd w:w="-5" w:type="dxa"/>
         <w:tblLook w:val="04A0" w:firstRow="1" w:lastRow="0" w:firstColumn="1" w:lastColumn="0" w:noHBand="0" w:noVBand="1"/>
       </w:tblPr>
       <w:tblGrid>
+        <w:gridCol w:w="2058"/>
         <w:gridCol w:w="2059"/>
         <w:gridCol w:w="2053"/>
         <w:gridCol w:w="2155"/>
-        <w:gridCol w:w="2058"/>
       </w:tblGrid>
       <w:tr>
         <w:tc>
           <w:tcPr>
-            <w:tcW w:w="2265" w:type="dxa"/>
+            <w:tcW w:w="2058" w:type="dxa"/>
+          </w:tcPr>
+          <w:p>
+            <w:pPr>
+              <w:ind w:left="0"/>
+            </w:pPr>
+            <w:r>
+              <w:t>Iteratie</w:t>
+            </w:r>
+          </w:p>
+        </w:tc>
+        <w:tc>
+          <w:tcPr>
+            <w:tcW w:w="2059" w:type="dxa"/>
           </w:tcPr>
           <w:p>
             <w:pPr>
@@ -57,7 +83,7 @@
         </w:tc>
         <w:tc>
           <w:tcPr>
-            <w:tcW w:w="2265" w:type="dxa"/>
+            <w:tcW w:w="2053" w:type="dxa"/>
           </w:tcPr>
           <w:p>
             <w:pPr>
@@ -70,7 +96,7 @@
         </w:tc>
         <w:tc>
           <w:tcPr>
-            <w:tcW w:w="2266" w:type="dxa"/>
+            <w:tcW w:w="2155" w:type="dxa"/>
           </w:tcPr>
           <w:p>
             <w:pPr>
@@ -78,19 +104,6 @@
             </w:pPr>
             <w:r>
               <w:t>Hoofd fase</w:t>
-            </w:r>
-          </w:p>
-        </w:tc>
-        <w:tc>
-          <w:tcPr>
-            <w:tcW w:w="2266" w:type="dxa"/>
-          </w:tcPr>
-          <w:p>
-            <w:pPr>
-              <w:ind w:left="0"/>
-            </w:pPr>
-            <w:r>
-              <w:t>Iteratie</w:t>
             </w:r>
           </w:p>
         </w:tc>
@@ -98,7 +111,20 @@
       <w:tr>
         <w:tc>
           <w:tcPr>
-            <w:tcW w:w="2265" w:type="dxa"/>
+            <w:tcW w:w="2058" w:type="dxa"/>
+          </w:tcPr>
+          <w:p>
+            <w:pPr>
+              <w:ind w:left="0"/>
+            </w:pPr>
+            <w:r>
+              <w:t>1</w:t>
+            </w:r>
+          </w:p>
+        </w:tc>
+        <w:tc>
+          <w:tcPr>
+            <w:tcW w:w="2059" w:type="dxa"/>
           </w:tcPr>
           <w:p>
             <w:pPr>
@@ -111,7 +137,7 @@
         </w:tc>
         <w:tc>
           <w:tcPr>
-            <w:tcW w:w="2265" w:type="dxa"/>
+            <w:tcW w:w="2053" w:type="dxa"/>
           </w:tcPr>
           <w:p>
             <w:pPr>
@@ -124,7 +150,7 @@
         </w:tc>
         <w:tc>
           <w:tcPr>
-            <w:tcW w:w="2266" w:type="dxa"/>
+            <w:tcW w:w="2155" w:type="dxa"/>
           </w:tcPr>
           <w:p>
             <w:pPr>
@@ -132,19 +158,6 @@
             </w:pPr>
             <w:r>
               <w:t>Inceptiefase</w:t>
-            </w:r>
-          </w:p>
-        </w:tc>
-        <w:tc>
-          <w:tcPr>
-            <w:tcW w:w="2266" w:type="dxa"/>
-          </w:tcPr>
-          <w:p>
-            <w:pPr>
-              <w:ind w:left="0"/>
-            </w:pPr>
-            <w:r>
-              <w:t>1</w:t>
             </w:r>
           </w:p>
         </w:tc>
@@ -152,7 +165,20 @@
       <w:tr>
         <w:tc>
           <w:tcPr>
-            <w:tcW w:w="2265" w:type="dxa"/>
+            <w:tcW w:w="2058" w:type="dxa"/>
+          </w:tcPr>
+          <w:p>
+            <w:pPr>
+              <w:ind w:left="0"/>
+            </w:pPr>
+            <w:r>
+              <w:t>2</w:t>
+            </w:r>
+          </w:p>
+        </w:tc>
+        <w:tc>
+          <w:tcPr>
+            <w:tcW w:w="2059" w:type="dxa"/>
           </w:tcPr>
           <w:p>
             <w:pPr>
@@ -165,7 +191,7 @@
         </w:tc>
         <w:tc>
           <w:tcPr>
-            <w:tcW w:w="2265" w:type="dxa"/>
+            <w:tcW w:w="2053" w:type="dxa"/>
           </w:tcPr>
           <w:p>
             <w:pPr>
@@ -178,7 +204,7 @@
         </w:tc>
         <w:tc>
           <w:tcPr>
-            <w:tcW w:w="2266" w:type="dxa"/>
+            <w:tcW w:w="2155" w:type="dxa"/>
           </w:tcPr>
           <w:p>
             <w:pPr>
@@ -186,19 +212,6 @@
             </w:pPr>
             <w:r>
               <w:t>Elaboratiefase</w:t>
-            </w:r>
-          </w:p>
-        </w:tc>
-        <w:tc>
-          <w:tcPr>
-            <w:tcW w:w="2266" w:type="dxa"/>
-          </w:tcPr>
-          <w:p>
-            <w:pPr>
-              <w:ind w:left="0"/>
-            </w:pPr>
-            <w:r>
-              <w:t>2</w:t>
             </w:r>
           </w:p>
         </w:tc>
@@ -206,7 +219,20 @@
       <w:tr>
         <w:tc>
           <w:tcPr>
-            <w:tcW w:w="2265" w:type="dxa"/>
+            <w:tcW w:w="2058" w:type="dxa"/>
+          </w:tcPr>
+          <w:p>
+            <w:pPr>
+              <w:ind w:left="0"/>
+            </w:pPr>
+            <w:r>
+              <w:t>3</w:t>
+            </w:r>
+          </w:p>
+        </w:tc>
+        <w:tc>
+          <w:tcPr>
+            <w:tcW w:w="2059" w:type="dxa"/>
           </w:tcPr>
           <w:p>
             <w:pPr>
@@ -219,7 +245,7 @@
         </w:tc>
         <w:tc>
           <w:tcPr>
-            <w:tcW w:w="2265" w:type="dxa"/>
+            <w:tcW w:w="2053" w:type="dxa"/>
           </w:tcPr>
           <w:p>
             <w:pPr>
@@ -232,7 +258,7 @@
         </w:tc>
         <w:tc>
           <w:tcPr>
-            <w:tcW w:w="2266" w:type="dxa"/>
+            <w:tcW w:w="2155" w:type="dxa"/>
           </w:tcPr>
           <w:p>
             <w:pPr>
@@ -240,19 +266,6 @@
             </w:pPr>
             <w:r>
               <w:t>Constructiefase</w:t>
-            </w:r>
-          </w:p>
-        </w:tc>
-        <w:tc>
-          <w:tcPr>
-            <w:tcW w:w="2266" w:type="dxa"/>
-          </w:tcPr>
-          <w:p>
-            <w:pPr>
-              <w:ind w:left="0"/>
-            </w:pPr>
-            <w:r>
-              <w:t>3</w:t>
             </w:r>
           </w:p>
         </w:tc>
@@ -260,7 +273,20 @@
       <w:tr>
         <w:tc>
           <w:tcPr>
-            <w:tcW w:w="2265" w:type="dxa"/>
+            <w:tcW w:w="2058" w:type="dxa"/>
+          </w:tcPr>
+          <w:p>
+            <w:pPr>
+              <w:ind w:left="0"/>
+            </w:pPr>
+            <w:r>
+              <w:t>4</w:t>
+            </w:r>
+          </w:p>
+        </w:tc>
+        <w:tc>
+          <w:tcPr>
+            <w:tcW w:w="2059" w:type="dxa"/>
           </w:tcPr>
           <w:p>
             <w:pPr>
@@ -273,7 +299,7 @@
         </w:tc>
         <w:tc>
           <w:tcPr>
-            <w:tcW w:w="2265" w:type="dxa"/>
+            <w:tcW w:w="2053" w:type="dxa"/>
           </w:tcPr>
           <w:p>
             <w:pPr>
@@ -286,7 +312,7 @@
         </w:tc>
         <w:tc>
           <w:tcPr>
-            <w:tcW w:w="2266" w:type="dxa"/>
+            <w:tcW w:w="2155" w:type="dxa"/>
           </w:tcPr>
           <w:p>
             <w:pPr>
@@ -294,19 +320,6 @@
             </w:pPr>
             <w:r>
               <w:t>Constructiefase</w:t>
-            </w:r>
-          </w:p>
-        </w:tc>
-        <w:tc>
-          <w:tcPr>
-            <w:tcW w:w="2266" w:type="dxa"/>
-          </w:tcPr>
-          <w:p>
-            <w:pPr>
-              <w:ind w:left="0"/>
-            </w:pPr>
-            <w:r>
-              <w:t>4</w:t>
             </w:r>
           </w:p>
         </w:tc>
@@ -314,7 +327,20 @@
       <w:tr>
         <w:tc>
           <w:tcPr>
-            <w:tcW w:w="2265" w:type="dxa"/>
+            <w:tcW w:w="2058" w:type="dxa"/>
+          </w:tcPr>
+          <w:p>
+            <w:pPr>
+              <w:ind w:left="0"/>
+            </w:pPr>
+            <w:r>
+              <w:t>5</w:t>
+            </w:r>
+          </w:p>
+        </w:tc>
+        <w:tc>
+          <w:tcPr>
+            <w:tcW w:w="2059" w:type="dxa"/>
           </w:tcPr>
           <w:p>
             <w:pPr>
@@ -327,7 +353,7 @@
         </w:tc>
         <w:tc>
           <w:tcPr>
-            <w:tcW w:w="2265" w:type="dxa"/>
+            <w:tcW w:w="2053" w:type="dxa"/>
           </w:tcPr>
           <w:p>
             <w:pPr>
@@ -340,7 +366,7 @@
         </w:tc>
         <w:tc>
           <w:tcPr>
-            <w:tcW w:w="2266" w:type="dxa"/>
+            <w:tcW w:w="2155" w:type="dxa"/>
           </w:tcPr>
           <w:p>
             <w:pPr>
@@ -348,19 +374,6 @@
             </w:pPr>
             <w:r>
               <w:t>Constructiefase</w:t>
-            </w:r>
-          </w:p>
-        </w:tc>
-        <w:tc>
-          <w:tcPr>
-            <w:tcW w:w="2266" w:type="dxa"/>
-          </w:tcPr>
-          <w:p>
-            <w:pPr>
-              <w:ind w:left="0"/>
-            </w:pPr>
-            <w:r>
-              <w:t>5</w:t>
             </w:r>
           </w:p>
         </w:tc>
@@ -368,7 +381,20 @@
       <w:tr>
         <w:tc>
           <w:tcPr>
-            <w:tcW w:w="2265" w:type="dxa"/>
+            <w:tcW w:w="2058" w:type="dxa"/>
+          </w:tcPr>
+          <w:p>
+            <w:pPr>
+              <w:ind w:left="0"/>
+            </w:pPr>
+            <w:r>
+              <w:t>6</w:t>
+            </w:r>
+          </w:p>
+        </w:tc>
+        <w:tc>
+          <w:tcPr>
+            <w:tcW w:w="2059" w:type="dxa"/>
           </w:tcPr>
           <w:p>
             <w:pPr>
@@ -381,7 +407,7 @@
         </w:tc>
         <w:tc>
           <w:tcPr>
-            <w:tcW w:w="2265" w:type="dxa"/>
+            <w:tcW w:w="2053" w:type="dxa"/>
           </w:tcPr>
           <w:p>
             <w:pPr>
@@ -394,7 +420,7 @@
         </w:tc>
         <w:tc>
           <w:tcPr>
-            <w:tcW w:w="2266" w:type="dxa"/>
+            <w:tcW w:w="2155" w:type="dxa"/>
           </w:tcPr>
           <w:p>
             <w:pPr>
@@ -402,19 +428,6 @@
             </w:pPr>
             <w:r>
               <w:t>Constructiefase</w:t>
-            </w:r>
-          </w:p>
-        </w:tc>
-        <w:tc>
-          <w:tcPr>
-            <w:tcW w:w="2266" w:type="dxa"/>
-          </w:tcPr>
-          <w:p>
-            <w:pPr>
-              <w:ind w:left="0"/>
-            </w:pPr>
-            <w:r>
-              <w:t>6</w:t>
             </w:r>
           </w:p>
         </w:tc>
@@ -422,7 +435,20 @@
       <w:tr>
         <w:tc>
           <w:tcPr>
-            <w:tcW w:w="2265" w:type="dxa"/>
+            <w:tcW w:w="2058" w:type="dxa"/>
+          </w:tcPr>
+          <w:p>
+            <w:pPr>
+              <w:ind w:left="0"/>
+            </w:pPr>
+            <w:r>
+              <w:t>7</w:t>
+            </w:r>
+          </w:p>
+        </w:tc>
+        <w:tc>
+          <w:tcPr>
+            <w:tcW w:w="2059" w:type="dxa"/>
           </w:tcPr>
           <w:p>
             <w:pPr>
@@ -435,7 +461,7 @@
         </w:tc>
         <w:tc>
           <w:tcPr>
-            <w:tcW w:w="2265" w:type="dxa"/>
+            <w:tcW w:w="2053" w:type="dxa"/>
           </w:tcPr>
           <w:p>
             <w:pPr>
@@ -448,7 +474,7 @@
         </w:tc>
         <w:tc>
           <w:tcPr>
-            <w:tcW w:w="2266" w:type="dxa"/>
+            <w:tcW w:w="2155" w:type="dxa"/>
           </w:tcPr>
           <w:p>
             <w:pPr>
@@ -456,19 +482,6 @@
             </w:pPr>
             <w:r>
               <w:t>Transitiefase</w:t>
-            </w:r>
-          </w:p>
-        </w:tc>
-        <w:tc>
-          <w:tcPr>
-            <w:tcW w:w="2266" w:type="dxa"/>
-          </w:tcPr>
-          <w:p>
-            <w:pPr>
-              <w:ind w:left="0"/>
-            </w:pPr>
-            <w:r>
-              <w:t>7</w:t>
             </w:r>
           </w:p>
         </w:tc>
@@ -482,12 +495,16 @@
     <w:p>
       <w:pPr>
         <w:pStyle w:val="Heading2"/>
+        <w:ind w:left="0"/>
       </w:pPr>
       <w:r>
-        <w:t>6.1 Globale activiteiten en planning</w:t>
+        <w:t>Globale activiteiten en planning</w:t>
       </w:r>
     </w:p>
     <w:p>
+      <w:pPr>
+        <w:ind w:left="0"/>
+      </w:pPr>
       <w:r>
         <w:t>Omdat bij RUP niet met de watervalmethode wordt gewerkt worden producten niet in één keer afgerond maar worden de producten iedere iteratie uitgebreid en daar waar nodig aangepast. RUP is opgebouwd uit vier dui</w:t>
       </w:r>
@@ -495,27 +512,42 @@
         <w:t>delijk te onderscheiden fasen. Dit zijn inception, elaboration, construction en transition. Deze fasen kunnen meerdere iteraties overspannen, maar in elke iteratie zal er kort gewerkt worden aan ieder van deze fasen. Aan het eind van iedere iteratie zal er een werkend product worden opgeleverd aan de opdrachtgever. Tijdens de iteratie zal er iedere week kort overleg plaatsvinden met de opdrachtgever om ervoor te zorgen dat hij goed op de hoogte blijft van de voortgang en eventuele problemen snel kunnen worden aangepakt.</w:t>
       </w:r>
     </w:p>
-    <w:p/>
     <w:p>
+      <w:pPr>
+        <w:ind w:left="0"/>
+      </w:pPr>
+      <w:bookmarkStart w:id="0" w:name="_GoBack"/>
+      <w:bookmarkEnd w:id="0"/>
+    </w:p>
+    <w:p>
+      <w:pPr>
+        <w:ind w:left="0"/>
+      </w:pPr>
       <w:r>
         <w:t>Hieronder staat een globale planning waarop per iteratie de op te leveren producten of activiteiten staan.</w:t>
       </w:r>
+    </w:p>
+    <w:p>
+      <w:pPr>
+        <w:ind w:left="0"/>
+      </w:pPr>
     </w:p>
     <w:tbl>
       <w:tblPr>
         <w:tblStyle w:val="TableGrid"/>
         <w:tblW w:w="0" w:type="auto"/>
-        <w:tblInd w:w="737" w:type="dxa"/>
+        <w:tblInd w:w="-5" w:type="dxa"/>
         <w:tblLook w:val="04A0" w:firstRow="1" w:lastRow="0" w:firstColumn="1" w:lastColumn="0" w:noHBand="0" w:noVBand="1"/>
       </w:tblPr>
       <w:tblGrid>
-        <w:gridCol w:w="4107"/>
-        <w:gridCol w:w="4218"/>
+        <w:gridCol w:w="2669"/>
+        <w:gridCol w:w="2498"/>
+        <w:gridCol w:w="3158"/>
       </w:tblGrid>
       <w:tr>
         <w:tc>
           <w:tcPr>
-            <w:tcW w:w="4107" w:type="dxa"/>
+            <w:tcW w:w="2669" w:type="dxa"/>
           </w:tcPr>
           <w:p>
             <w:pPr>
@@ -528,7 +560,20 @@
         </w:tc>
         <w:tc>
           <w:tcPr>
-            <w:tcW w:w="4218" w:type="dxa"/>
+            <w:tcW w:w="2498" w:type="dxa"/>
+          </w:tcPr>
+          <w:p>
+            <w:pPr>
+              <w:ind w:left="0"/>
+            </w:pPr>
+            <w:r>
+              <w:t>Weeknummer</w:t>
+            </w:r>
+          </w:p>
+        </w:tc>
+        <w:tc>
+          <w:tcPr>
+            <w:tcW w:w="3158" w:type="dxa"/>
           </w:tcPr>
           <w:p>
             <w:pPr>
@@ -543,7 +588,7 @@
       <w:tr>
         <w:tc>
           <w:tcPr>
-            <w:tcW w:w="4107" w:type="dxa"/>
+            <w:tcW w:w="2669" w:type="dxa"/>
           </w:tcPr>
           <w:p>
             <w:pPr>
@@ -556,7 +601,20 @@
         </w:tc>
         <w:tc>
           <w:tcPr>
-            <w:tcW w:w="4218" w:type="dxa"/>
+            <w:tcW w:w="2498" w:type="dxa"/>
+          </w:tcPr>
+          <w:p>
+            <w:pPr>
+              <w:ind w:left="0"/>
+            </w:pPr>
+            <w:r>
+              <w:t>3</w:t>
+            </w:r>
+          </w:p>
+        </w:tc>
+        <w:tc>
+          <w:tcPr>
+            <w:tcW w:w="3158" w:type="dxa"/>
           </w:tcPr>
           <w:p>
             <w:pPr>
@@ -571,7 +629,7 @@
       <w:tr>
         <w:tc>
           <w:tcPr>
-            <w:tcW w:w="4107" w:type="dxa"/>
+            <w:tcW w:w="2669" w:type="dxa"/>
           </w:tcPr>
           <w:p>
             <w:pPr>
@@ -584,7 +642,20 @@
         </w:tc>
         <w:tc>
           <w:tcPr>
-            <w:tcW w:w="4218" w:type="dxa"/>
+            <w:tcW w:w="2498" w:type="dxa"/>
+          </w:tcPr>
+          <w:p>
+            <w:pPr>
+              <w:ind w:left="0"/>
+            </w:pPr>
+            <w:r>
+              <w:t>4</w:t>
+            </w:r>
+          </w:p>
+        </w:tc>
+        <w:tc>
+          <w:tcPr>
+            <w:tcW w:w="3158" w:type="dxa"/>
           </w:tcPr>
           <w:p>
             <w:pPr>
@@ -599,7 +670,7 @@
       <w:tr>
         <w:tc>
           <w:tcPr>
-            <w:tcW w:w="4107" w:type="dxa"/>
+            <w:tcW w:w="2669" w:type="dxa"/>
           </w:tcPr>
           <w:p>
             <w:pPr>
@@ -612,7 +683,20 @@
         </w:tc>
         <w:tc>
           <w:tcPr>
-            <w:tcW w:w="4218" w:type="dxa"/>
+            <w:tcW w:w="2498" w:type="dxa"/>
+          </w:tcPr>
+          <w:p>
+            <w:pPr>
+              <w:ind w:left="0"/>
+            </w:pPr>
+            <w:r>
+              <w:t>6</w:t>
+            </w:r>
+          </w:p>
+        </w:tc>
+        <w:tc>
+          <w:tcPr>
+            <w:tcW w:w="3158" w:type="dxa"/>
           </w:tcPr>
           <w:p>
             <w:pPr>
@@ -627,7 +711,7 @@
       <w:tr>
         <w:tc>
           <w:tcPr>
-            <w:tcW w:w="4107" w:type="dxa"/>
+            <w:tcW w:w="2669" w:type="dxa"/>
           </w:tcPr>
           <w:p>
             <w:pPr>
@@ -640,7 +724,20 @@
         </w:tc>
         <w:tc>
           <w:tcPr>
-            <w:tcW w:w="4218" w:type="dxa"/>
+            <w:tcW w:w="2498" w:type="dxa"/>
+          </w:tcPr>
+          <w:p>
+            <w:pPr>
+              <w:ind w:left="0"/>
+            </w:pPr>
+            <w:r>
+              <w:t>18</w:t>
+            </w:r>
+          </w:p>
+        </w:tc>
+        <w:tc>
+          <w:tcPr>
+            <w:tcW w:w="3158" w:type="dxa"/>
           </w:tcPr>
           <w:p>
             <w:pPr>
@@ -655,7 +752,7 @@
       <w:tr>
         <w:tc>
           <w:tcPr>
-            <w:tcW w:w="4107" w:type="dxa"/>
+            <w:tcW w:w="2669" w:type="dxa"/>
           </w:tcPr>
           <w:p>
             <w:pPr>
@@ -668,7 +765,20 @@
         </w:tc>
         <w:tc>
           <w:tcPr>
-            <w:tcW w:w="4218" w:type="dxa"/>
+            <w:tcW w:w="2498" w:type="dxa"/>
+          </w:tcPr>
+          <w:p>
+            <w:pPr>
+              <w:ind w:left="0"/>
+            </w:pPr>
+            <w:r>
+              <w:t>19</w:t>
+            </w:r>
+          </w:p>
+        </w:tc>
+        <w:tc>
+          <w:tcPr>
+            <w:tcW w:w="3158" w:type="dxa"/>
           </w:tcPr>
           <w:p>
             <w:pPr>
@@ -682,8 +792,9 @@
       </w:tr>
     </w:tbl>
     <w:p>
-      <w:bookmarkStart w:id="0" w:name="_GoBack"/>
-      <w:bookmarkEnd w:id="0"/>
+      <w:pPr>
+        <w:ind w:left="0"/>
+      </w:pPr>
     </w:p>
     <w:sectPr>
       <w:pgSz w:w="11906" w:h="16838"/>

</xml_diff>